<commit_message>
Most of the HVAC configurations for residential now work, using openstudio-standards gem methods when available, and /resources/util methods when not available. Added heating_source and cooling_source inputs to urban building type measure.
</commit_message>
<xml_diff>
--- a/MeasuresOverview.docx
+++ b/MeasuresOverview.docx
@@ -822,8 +822,6 @@
       <w:r>
         <w:t>_system</w:t>
       </w:r>
-      <w:bookmarkStart w:id="4" w:name="_GoBack"/>
-      <w:bookmarkEnd w:id="4"/>
       <w:r>
         <w:t>_size</w:t>
       </w:r>
@@ -1555,6 +1553,7 @@
             <w:tcW w:w="1421" w:type="dxa"/>
           </w:tcPr>
           <w:p>
+            <w:commentRangeStart w:id="4"/>
             <w:commentRangeStart w:id="5"/>
             <w:r>
               <w:t>2—PTHP</w:t>
@@ -1564,6 +1563,13 @@
             </w:r>
             <w:r>
               <w:t>?</w:t>
+            </w:r>
+            <w:commentRangeEnd w:id="4"/>
+            <w:r>
+              <w:rPr>
+                <w:rStyle w:val="CommentReference"/>
+              </w:rPr>
+              <w:commentReference w:id="4"/>
             </w:r>
             <w:commentRangeEnd w:id="5"/>
             <w:r>
@@ -1663,6 +1669,7 @@
             <w:tcW w:w="1421" w:type="dxa"/>
           </w:tcPr>
           <w:p>
+            <w:commentRangeStart w:id="6"/>
             <w:r>
               <w:t>1—PTAC</w:t>
             </w:r>
@@ -1670,6 +1677,13 @@
           <w:p>
             <w:r>
               <w:t>w chilled water coil?</w:t>
+            </w:r>
+            <w:commentRangeEnd w:id="6"/>
+            <w:r>
+              <w:rPr>
+                <w:rStyle w:val="CommentReference"/>
+              </w:rPr>
+              <w:commentReference w:id="6"/>
             </w:r>
           </w:p>
         </w:tc>
@@ -1753,6 +1767,7 @@
             <w:tcW w:w="1421" w:type="dxa"/>
           </w:tcPr>
           <w:p>
+            <w:commentRangeStart w:id="7"/>
             <w:r>
               <w:t>2—PTHP</w:t>
             </w:r>
@@ -1760,6 +1775,13 @@
           <w:p>
             <w:r>
               <w:t>w chilled water coil?</w:t>
+            </w:r>
+            <w:commentRangeEnd w:id="7"/>
+            <w:r>
+              <w:rPr>
+                <w:rStyle w:val="CommentReference"/>
+              </w:rPr>
+              <w:commentReference w:id="7"/>
             </w:r>
           </w:p>
         </w:tc>
@@ -1840,7 +1862,8 @@
             <w:tcW w:w="1421" w:type="dxa"/>
           </w:tcPr>
           <w:p>
-            <w:commentRangeStart w:id="6"/>
+            <w:commentRangeStart w:id="9"/>
+            <w:commentRangeStart w:id="10"/>
             <w:r>
               <w:t xml:space="preserve">1—PTAC </w:t>
             </w:r>
@@ -1854,6 +1877,13 @@
             <w:r>
               <w:t>w chilled and hot water coils?</w:t>
             </w:r>
+            <w:commentRangeEnd w:id="10"/>
+            <w:r>
+              <w:rPr>
+                <w:rStyle w:val="CommentReference"/>
+              </w:rPr>
+              <w:commentReference w:id="10"/>
+            </w:r>
           </w:p>
         </w:tc>
         <w:tc>
@@ -1913,12 +1943,12 @@
             <w:r>
               <w:t>7-VAV w Reheat</w:t>
             </w:r>
-            <w:commentRangeEnd w:id="6"/>
+            <w:commentRangeEnd w:id="9"/>
             <w:r>
               <w:rPr>
                 <w:rStyle w:val="CommentReference"/>
               </w:rPr>
-              <w:commentReference w:id="6"/>
+              <w:commentReference w:id="9"/>
             </w:r>
             <w:r>
               <w:t xml:space="preserve"> w chilled and hot water coils?</w:t>
@@ -1927,7 +1957,6 @@
         </w:tc>
       </w:tr>
     </w:tbl>
-    <w:p/>
     <w:p/>
     <w:sectPr>
       <w:pgSz w:w="12240" w:h="15840"/>
@@ -1998,23 +2027,11 @@
         <w:annotationRef/>
       </w:r>
       <w:r>
-        <w:t xml:space="preserve">Only buildings with </w:t>
-      </w:r>
-      <w:r>
-        <w:t>heating</w:t>
-      </w:r>
-      <w:r>
-        <w:t xml:space="preserve">_source </w:t>
-      </w:r>
-      <w:r>
-        <w:t>Hot</w:t>
-      </w:r>
-      <w:r>
-        <w:t xml:space="preserve"> Water can be added to district chilled water systems</w:t>
+        <w:t>Only buildings with heating_source Hot Water can be added to district chilled water systems</w:t>
       </w:r>
     </w:p>
   </w:comment>
-  <w:comment w:id="5" w:author="NREL" w:date="2016-02-25T14:02:00Z" w:initials="N">
+  <w:comment w:id="4" w:author="NREL" w:date="2016-02-25T14:02:00Z" w:initials="N">
     <w:p>
       <w:pPr>
         <w:pStyle w:val="CommentText"/>
@@ -2036,7 +2053,103 @@
       </w:r>
     </w:p>
   </w:comment>
-  <w:comment w:id="6" w:author="NREL" w:date="2016-02-23T22:42:00Z" w:initials="N">
+  <w:comment w:id="5" w:author="joseph robertson" w:date="2016-03-03T11:36:00Z" w:initials="jr">
+    <w:p>
+      <w:pPr>
+        <w:pStyle w:val="CommentText"/>
+      </w:pPr>
+      <w:r>
+        <w:rPr>
+          <w:rStyle w:val="CommentReference"/>
+        </w:rPr>
+        <w:annotationRef/>
+      </w:r>
+      <w:r>
+        <w:t>Water to air HP</w:t>
+      </w:r>
+      <w:r>
+        <w:t xml:space="preserve"> </w:t>
+      </w:r>
+      <w:r>
+        <w:t>(ZoneHVACWaterToAirHeatPump)</w:t>
+      </w:r>
+      <w:r>
+        <w:t>, not packaged terminal HP</w:t>
+      </w:r>
+      <w:r>
+        <w:t>.</w:t>
+      </w:r>
+    </w:p>
+  </w:comment>
+  <w:comment w:id="6" w:author="joseph robertson" w:date="2016-03-03T16:43:00Z" w:initials="jr">
+    <w:p>
+      <w:pPr>
+        <w:pStyle w:val="CommentText"/>
+      </w:pPr>
+      <w:r>
+        <w:rPr>
+          <w:rStyle w:val="CommentReference"/>
+        </w:rPr>
+        <w:annotationRef/>
+      </w:r>
+      <w:r>
+        <w:t xml:space="preserve">Four pipe fan coil </w:t>
+      </w:r>
+      <w:r>
+        <w:t>(AP).</w:t>
+      </w:r>
+      <w:r>
+        <w:t xml:space="preserve"> Is this add_doas(), or do we not want the airloop</w:t>
+      </w:r>
+      <w:r>
+        <w:t xml:space="preserve"> component</w:t>
+      </w:r>
+      <w:r>
+        <w:t>?</w:t>
+      </w:r>
+    </w:p>
+  </w:comment>
+  <w:comment w:id="7" w:author="joseph robertson" w:date="2016-03-04T10:19:00Z" w:initials="jr">
+    <w:p>
+      <w:pPr>
+        <w:pStyle w:val="CommentText"/>
+      </w:pPr>
+      <w:r>
+        <w:rPr>
+          <w:rStyle w:val="CommentReference"/>
+        </w:rPr>
+        <w:annotationRef/>
+      </w:r>
+      <w:r>
+        <w:t>Asked Andrew what system this might be. (Appears you cannot add a water coil to PTHP.)</w:t>
+      </w:r>
+      <w:bookmarkStart w:id="8" w:name="_GoBack"/>
+      <w:bookmarkEnd w:id="8"/>
+    </w:p>
+  </w:comment>
+  <w:comment w:id="10" w:author="joseph robertson" w:date="2016-03-04T09:38:00Z" w:initials="jr">
+    <w:p>
+      <w:pPr>
+        <w:pStyle w:val="CommentText"/>
+      </w:pPr>
+      <w:r>
+        <w:rPr>
+          <w:rStyle w:val="CommentReference"/>
+        </w:rPr>
+        <w:annotationRef/>
+      </w:r>
+      <w:r>
+        <w:t>Four pipe fan coil (AP).</w:t>
+      </w:r>
+      <w:r>
+        <w:t xml:space="preserve"> </w:t>
+      </w:r>
+      <w:r>
+        <w:t>Is this add_doas(), or do we not want the airloop component?</w:t>
+      </w:r>
+    </w:p>
+  </w:comment>
+  <w:comment w:id="9" w:author="NREL" w:date="2016-02-23T22:42:00Z" w:initials="N">
     <w:p>
       <w:pPr>
         <w:pStyle w:val="CommentText"/>
@@ -2058,6 +2171,92 @@
 <file path=word/numbering.xml><?xml version="1.0" encoding="utf-8"?>
 <w:numbering xmlns:wpc="http://schemas.microsoft.com/office/word/2010/wordprocessingCanvas" xmlns:mc="http://schemas.openxmlformats.org/markup-compatibility/2006" xmlns:o="urn:schemas-microsoft-com:office:office" xmlns:r="http://schemas.openxmlformats.org/officeDocument/2006/relationships" xmlns:m="http://schemas.openxmlformats.org/officeDocument/2006/math" xmlns:v="urn:schemas-microsoft-com:vml" xmlns:wp14="http://schemas.microsoft.com/office/word/2010/wordprocessingDrawing" xmlns:wp="http://schemas.openxmlformats.org/drawingml/2006/wordprocessingDrawing" xmlns:w10="urn:schemas-microsoft-com:office:word" xmlns:w="http://schemas.openxmlformats.org/wordprocessingml/2006/main" xmlns:w14="http://schemas.microsoft.com/office/word/2010/wordml" xmlns:wpg="http://schemas.microsoft.com/office/word/2010/wordprocessingGroup" xmlns:wpi="http://schemas.microsoft.com/office/word/2010/wordprocessingInk" xmlns:wne="http://schemas.microsoft.com/office/word/2006/wordml" xmlns:wps="http://schemas.microsoft.com/office/word/2010/wordprocessingShape" mc:Ignorable="w14 wp14">
   <w:abstractNum w:abstractNumId="0">
+    <w:nsid w:val="33A85EE0"/>
+    <w:multiLevelType w:val="hybridMultilevel"/>
+    <w:tmpl w:val="F41C5E72"/>
+    <w:lvl w:ilvl="0" w:tplc="0409000F">
+      <w:start w:val="1"/>
+      <w:numFmt w:val="decimal"/>
+      <w:lvlText w:val="%1."/>
+      <w:lvlJc w:val="left"/>
+      <w:pPr>
+        <w:ind w:left="900" w:hanging="360"/>
+      </w:pPr>
+    </w:lvl>
+    <w:lvl w:ilvl="1" w:tplc="04090019" w:tentative="1">
+      <w:start w:val="1"/>
+      <w:numFmt w:val="lowerLetter"/>
+      <w:lvlText w:val="%2."/>
+      <w:lvlJc w:val="left"/>
+      <w:pPr>
+        <w:ind w:left="1620" w:hanging="360"/>
+      </w:pPr>
+    </w:lvl>
+    <w:lvl w:ilvl="2" w:tplc="0409001B" w:tentative="1">
+      <w:start w:val="1"/>
+      <w:numFmt w:val="lowerRoman"/>
+      <w:lvlText w:val="%3."/>
+      <w:lvlJc w:val="right"/>
+      <w:pPr>
+        <w:ind w:left="2340" w:hanging="180"/>
+      </w:pPr>
+    </w:lvl>
+    <w:lvl w:ilvl="3" w:tplc="0409000F" w:tentative="1">
+      <w:start w:val="1"/>
+      <w:numFmt w:val="decimal"/>
+      <w:lvlText w:val="%4."/>
+      <w:lvlJc w:val="left"/>
+      <w:pPr>
+        <w:ind w:left="3060" w:hanging="360"/>
+      </w:pPr>
+    </w:lvl>
+    <w:lvl w:ilvl="4" w:tplc="04090019" w:tentative="1">
+      <w:start w:val="1"/>
+      <w:numFmt w:val="lowerLetter"/>
+      <w:lvlText w:val="%5."/>
+      <w:lvlJc w:val="left"/>
+      <w:pPr>
+        <w:ind w:left="3780" w:hanging="360"/>
+      </w:pPr>
+    </w:lvl>
+    <w:lvl w:ilvl="5" w:tplc="0409001B" w:tentative="1">
+      <w:start w:val="1"/>
+      <w:numFmt w:val="lowerRoman"/>
+      <w:lvlText w:val="%6."/>
+      <w:lvlJc w:val="right"/>
+      <w:pPr>
+        <w:ind w:left="4500" w:hanging="180"/>
+      </w:pPr>
+    </w:lvl>
+    <w:lvl w:ilvl="6" w:tplc="0409000F" w:tentative="1">
+      <w:start w:val="1"/>
+      <w:numFmt w:val="decimal"/>
+      <w:lvlText w:val="%7."/>
+      <w:lvlJc w:val="left"/>
+      <w:pPr>
+        <w:ind w:left="5220" w:hanging="360"/>
+      </w:pPr>
+    </w:lvl>
+    <w:lvl w:ilvl="7" w:tplc="04090019" w:tentative="1">
+      <w:start w:val="1"/>
+      <w:numFmt w:val="lowerLetter"/>
+      <w:lvlText w:val="%8."/>
+      <w:lvlJc w:val="left"/>
+      <w:pPr>
+        <w:ind w:left="5940" w:hanging="360"/>
+      </w:pPr>
+    </w:lvl>
+    <w:lvl w:ilvl="8" w:tplc="0409001B" w:tentative="1">
+      <w:start w:val="1"/>
+      <w:numFmt w:val="lowerRoman"/>
+      <w:lvlText w:val="%9."/>
+      <w:lvlJc w:val="right"/>
+      <w:pPr>
+        <w:ind w:left="6660" w:hanging="180"/>
+      </w:pPr>
+    </w:lvl>
+  </w:abstractNum>
+  <w:abstractNum w:abstractNumId="1">
     <w:nsid w:val="67450AD6"/>
     <w:multiLevelType w:val="hybridMultilevel"/>
     <w:tmpl w:val="B3D6A9FC"/>
@@ -2171,6 +2370,9 @@
     </w:lvl>
   </w:abstractNum>
   <w:num w:numId="1">
+    <w:abstractNumId w:val="1"/>
+  </w:num>
+  <w:num w:numId="2">
     <w:abstractNumId w:val="0"/>
   </w:num>
 </w:numbering>
@@ -3102,7 +3304,7 @@
 </file>
 
 <file path=customXml/itemProps1.xml><?xml version="1.0" encoding="utf-8"?>
-<ds:datastoreItem xmlns:ds="http://schemas.openxmlformats.org/officeDocument/2006/customXml" ds:itemID="{207844EF-5507-4999-A3E4-EB87C4F049B4}">
+<ds:datastoreItem xmlns:ds="http://schemas.openxmlformats.org/officeDocument/2006/customXml" ds:itemID="{E6C7BDFC-2350-4C43-A846-D483EF6C2864}">
   <ds:schemaRefs>
     <ds:schemaRef ds:uri="http://schemas.openxmlformats.org/officeDocument/2006/bibliography"/>
   </ds:schemaRefs>

</xml_diff>